<commit_message>
Modifica dell'errore di invio all'intenrno dello UseCase "Registrazione"
</commit_message>
<xml_diff>
--- a/Documents/Requirement Analysis Document/Review/Prima Parte/Use Cases/Word/UseCase_Registrazione.docx
+++ b/Documents/Requirement Analysis Document/Review/Prima Parte/Use Cases/Word/UseCase_Registrazione.docx
@@ -269,23 +269,13 @@
                 <w:iCs/>
               </w:rPr>
             </w:pPr>
-            <w:proofErr w:type="spellStart"/>
             <w:r>
               <w:rPr>
                 <w:bCs/>
                 <w:i/>
                 <w:iCs/>
               </w:rPr>
-              <w:t>Vers</w:t>
-            </w:r>
-            <w:proofErr w:type="spellEnd"/>
-            <w:r>
-              <w:rPr>
-                <w:bCs/>
-                <w:i/>
-                <w:iCs/>
-              </w:rPr>
-              <w:t>.</w:t>
+              <w:t>Vers.</w:t>
             </w:r>
           </w:p>
         </w:tc>
@@ -464,7 +454,6 @@
               </w:rPr>
               <w:t xml:space="preserve"> sulla piattaforma </w:t>
             </w:r>
-            <w:proofErr w:type="spellStart"/>
             <w:r>
               <w:rPr>
                 <w:bCs/>
@@ -473,7 +462,6 @@
               </w:rPr>
               <w:t>EasyLease</w:t>
             </w:r>
-            <w:proofErr w:type="spellEnd"/>
           </w:p>
         </w:tc>
       </w:tr>
@@ -592,17 +580,8 @@
                 <w:b/>
                 <w:bCs/>
               </w:rPr>
-              <w:t xml:space="preserve">Entry </w:t>
-            </w:r>
-            <w:proofErr w:type="spellStart"/>
-            <w:r>
-              <w:rPr>
-                <w:b/>
-                <w:bCs/>
-              </w:rPr>
-              <w:t>Condition</w:t>
-            </w:r>
-            <w:proofErr w:type="spellEnd"/>
+              <w:t>Entry Condition</w:t>
+            </w:r>
           </w:p>
         </w:tc>
         <w:tc>
@@ -641,17 +620,8 @@
                 <w:b/>
                 <w:bCs/>
               </w:rPr>
-              <w:t xml:space="preserve">Exit </w:t>
-            </w:r>
-            <w:proofErr w:type="spellStart"/>
-            <w:r>
-              <w:rPr>
-                <w:b/>
-                <w:bCs/>
-              </w:rPr>
-              <w:t>condition</w:t>
-            </w:r>
-            <w:proofErr w:type="spellEnd"/>
+              <w:t>Exit condition</w:t>
+            </w:r>
           </w:p>
           <w:p>
             <w:r>
@@ -749,27 +719,13 @@
                 <w:b/>
                 <w:bCs/>
               </w:rPr>
-              <w:t xml:space="preserve">Exit </w:t>
-            </w:r>
-            <w:proofErr w:type="spellStart"/>
-            <w:r>
-              <w:rPr>
-                <w:b/>
-                <w:bCs/>
-              </w:rPr>
-              <w:t>condition</w:t>
-            </w:r>
-            <w:proofErr w:type="spellEnd"/>
-          </w:p>
-          <w:p>
-            <w:r>
-              <w:t xml:space="preserve">                       On </w:t>
-            </w:r>
-            <w:proofErr w:type="spellStart"/>
-            <w:r>
-              <w:t>failure</w:t>
-            </w:r>
-            <w:proofErr w:type="spellEnd"/>
+              <w:t>Exit condition</w:t>
+            </w:r>
+          </w:p>
+          <w:p>
+            <w:r>
+              <w:t xml:space="preserve">                       On failure</w:t>
+            </w:r>
           </w:p>
         </w:tc>
         <w:tc>
@@ -815,17 +771,8 @@
                 <w:b/>
                 <w:bCs/>
               </w:rPr>
-              <w:t xml:space="preserve">/User </w:t>
-            </w:r>
-            <w:proofErr w:type="spellStart"/>
-            <w:r>
-              <w:rPr>
-                <w:b/>
-                <w:bCs/>
-              </w:rPr>
-              <w:t>Priority</w:t>
-            </w:r>
-            <w:proofErr w:type="spellEnd"/>
+              <w:t>/User Priority</w:t>
+            </w:r>
           </w:p>
         </w:tc>
         <w:tc>
@@ -961,23 +908,13 @@
                 <w:bCs/>
               </w:rPr>
             </w:pPr>
-            <w:proofErr w:type="spellStart"/>
             <w:r>
               <w:rPr>
                 <w:rFonts w:ascii="Calibri" w:eastAsia="Calibri" w:hAnsi="Calibri" w:cs="Times New Roman"/>
                 <w:b/>
                 <w:bCs/>
               </w:rPr>
-              <w:t>Generalization</w:t>
-            </w:r>
-            <w:proofErr w:type="spellEnd"/>
-            <w:r>
-              <w:rPr>
-                <w:rFonts w:ascii="Calibri" w:eastAsia="Calibri" w:hAnsi="Calibri" w:cs="Times New Roman"/>
-                <w:b/>
-                <w:bCs/>
-              </w:rPr>
-              <w:t xml:space="preserve"> of</w:t>
+              <w:t>Generalization of</w:t>
             </w:r>
           </w:p>
         </w:tc>
@@ -1209,15 +1146,7 @@
               <w:t>un</w:t>
             </w:r>
             <w:r>
-              <w:t xml:space="preserve"> </w:t>
-            </w:r>
-            <w:proofErr w:type="spellStart"/>
-            <w:r>
-              <w:t>form</w:t>
-            </w:r>
-            <w:proofErr w:type="spellEnd"/>
-            <w:r>
-              <w:t xml:space="preserve"> che richiede l</w:t>
+              <w:t xml:space="preserve"> form che richiede l</w:t>
             </w:r>
             <w:r>
               <w:t>’</w:t>
@@ -1292,16 +1221,16 @@
               </w:numPr>
             </w:pPr>
             <w:r>
-              <w:t xml:space="preserve">Sesso: </w:t>
-            </w:r>
-            <w:r>
-              <w:t xml:space="preserve">È </w:t>
-            </w:r>
-            <w:r>
-              <w:t>possibile selezionare</w:t>
-            </w:r>
-            <w:r>
-              <w:t xml:space="preserve"> il sesso.</w:t>
+              <w:t>Genere</w:t>
+            </w:r>
+            <w:r>
+              <w:t xml:space="preserve">: </w:t>
+            </w:r>
+            <w:r>
+              <w:t>Stringa di caratteri alfabetici</w:t>
+            </w:r>
+            <w:r>
+              <w:t>.</w:t>
             </w:r>
             <w:r>
               <w:t xml:space="preserve"> (Obbligatorio)</w:t>
@@ -1385,13 +1314,9 @@
           <w:p>
             <w:pPr>
               <w:pStyle w:val="Paragrafoelenco"/>
-              <w:numPr>
-                <w:ilvl w:val="0"/>
-                <w:numId w:val="5"/>
-              </w:numPr>
-            </w:pPr>
-            <w:r>
-              <w:t>L</w:t>
+            </w:pPr>
+            <w:r>
+              <w:t>l</w:t>
             </w:r>
             <w:r>
               <w:t>ettera</w:t>
@@ -1491,15 +1416,7 @@
               <w:t>il</w:t>
             </w:r>
             <w:r>
-              <w:t xml:space="preserve"> </w:t>
-            </w:r>
-            <w:proofErr w:type="spellStart"/>
-            <w:r>
-              <w:t>form</w:t>
-            </w:r>
-            <w:proofErr w:type="spellEnd"/>
-            <w:r>
-              <w:t xml:space="preserve"> compilat</w:t>
+              <w:t xml:space="preserve"> form compilat</w:t>
             </w:r>
             <w:r>
               <w:t>o</w:t>
@@ -1921,15 +1838,7 @@
           </w:tcPr>
           <w:p>
             <w:r>
-              <w:t xml:space="preserve">Resta in attesa di una nuova sottomissione della </w:t>
-            </w:r>
-            <w:proofErr w:type="spellStart"/>
-            <w:r>
-              <w:t>form</w:t>
-            </w:r>
-            <w:proofErr w:type="spellEnd"/>
-            <w:r>
-              <w:t>.</w:t>
+              <w:t>Resta in attesa di una nuova sottomissione della form.</w:t>
             </w:r>
           </w:p>
         </w:tc>
@@ -2113,15 +2022,7 @@
           </w:tcPr>
           <w:p>
             <w:r>
-              <w:t xml:space="preserve">Resta in attesa di una nuova sottomissione della </w:t>
-            </w:r>
-            <w:proofErr w:type="spellStart"/>
-            <w:r>
-              <w:t>form</w:t>
-            </w:r>
-            <w:proofErr w:type="spellEnd"/>
-            <w:r>
-              <w:t>.</w:t>
+              <w:t>Resta in attesa di una nuova sottomissione della form.</w:t>
             </w:r>
           </w:p>
         </w:tc>
@@ -2352,15 +2253,7 @@
           </w:tcPr>
           <w:p>
             <w:r>
-              <w:t xml:space="preserve">Resta in attesa di una nuova sottomissione della </w:t>
-            </w:r>
-            <w:proofErr w:type="spellStart"/>
-            <w:r>
-              <w:t>form</w:t>
-            </w:r>
-            <w:proofErr w:type="spellEnd"/>
-            <w:r>
-              <w:t>.</w:t>
+              <w:t>Resta in attesa di una nuova sottomissione della form.</w:t>
             </w:r>
           </w:p>
         </w:tc>
@@ -2654,17 +2547,8 @@
                 <w:b/>
                 <w:bCs/>
               </w:rPr>
-              <w:t xml:space="preserve">Special </w:t>
-            </w:r>
-            <w:proofErr w:type="spellStart"/>
-            <w:r>
-              <w:rPr>
-                <w:b/>
-                <w:bCs/>
-              </w:rPr>
-              <w:t>Requirements</w:t>
-            </w:r>
-            <w:proofErr w:type="spellEnd"/>
+              <w:t>Special Requirements</w:t>
+            </w:r>
           </w:p>
         </w:tc>
         <w:tc>
@@ -4231,10 +4115,21 @@
 </file>
 
 <file path=customXml/item1.xml><?xml version="1.0" encoding="utf-8"?>
-<b:Sources xmlns:b="http://schemas.openxmlformats.org/officeDocument/2006/bibliography" xmlns="http://schemas.openxmlformats.org/officeDocument/2006/bibliography" SelectedStyle="\APASixthEditionOfficeOnline.xsl" StyleName="APA" Version="6"/>
+<p:properties xmlns:p="http://schemas.microsoft.com/office/2006/metadata/properties" xmlns:xsi="http://www.w3.org/2001/XMLSchema-instance" xmlns:pc="http://schemas.microsoft.com/office/infopath/2007/PartnerControls">
+  <documentManagement/>
+</p:properties>
 </file>
 
 <file path=customXml/item2.xml><?xml version="1.0" encoding="utf-8"?>
+<?mso-contentType ?>
+<FormTemplates xmlns="http://schemas.microsoft.com/sharepoint/v3/contenttype/forms">
+  <Display>DocumentLibraryForm</Display>
+  <Edit>DocumentLibraryForm</Edit>
+  <New>DocumentLibraryForm</New>
+</FormTemplates>
+</file>
+
+<file path=customXml/item3.xml><?xml version="1.0" encoding="utf-8"?>
 <ct:contentTypeSchema xmlns:ct="http://schemas.microsoft.com/office/2006/metadata/contentType" xmlns:ma="http://schemas.microsoft.com/office/2006/metadata/properties/metaAttributes" ct:_="" ma:_="" ma:contentTypeName="Documento" ma:contentTypeID="0x010100840053E01BAC1847A33C5CEC6AC3E775" ma:contentTypeVersion="6" ma:contentTypeDescription="Creare un nuovo documento." ma:contentTypeScope="" ma:versionID="57b0dcc9f6eb1763dd72ab6fe9c9e81e">
   <xsd:schema xmlns:xsd="http://www.w3.org/2001/XMLSchema" xmlns:xs="http://www.w3.org/2001/XMLSchema" xmlns:p="http://schemas.microsoft.com/office/2006/metadata/properties" xmlns:ns2="74079e45-7f65-4138-97dc-157eadf0f424" targetNamespace="http://schemas.microsoft.com/office/2006/metadata/properties" ma:root="true" ma:fieldsID="873e157d534e492989b59cf24606d719" ns2:_="">
     <xsd:import namespace="74079e45-7f65-4138-97dc-157eadf0f424"/>
@@ -4392,30 +4287,28 @@
 </ct:contentTypeSchema>
 </file>
 
-<file path=customXml/item3.xml><?xml version="1.0" encoding="utf-8"?>
-<?mso-contentType ?>
-<FormTemplates xmlns="http://schemas.microsoft.com/sharepoint/v3/contenttype/forms">
-  <Display>DocumentLibraryForm</Display>
-  <Edit>DocumentLibraryForm</Edit>
-  <New>DocumentLibraryForm</New>
-</FormTemplates>
-</file>
-
 <file path=customXml/item4.xml><?xml version="1.0" encoding="utf-8"?>
-<p:properties xmlns:p="http://schemas.microsoft.com/office/2006/metadata/properties" xmlns:xsi="http://www.w3.org/2001/XMLSchema-instance" xmlns:pc="http://schemas.microsoft.com/office/infopath/2007/PartnerControls">
-  <documentManagement/>
-</p:properties>
+<b:Sources xmlns:b="http://schemas.openxmlformats.org/officeDocument/2006/bibliography" xmlns="http://schemas.openxmlformats.org/officeDocument/2006/bibliography" SelectedStyle="\APASixthEditionOfficeOnline.xsl" StyleName="APA" Version="6"/>
 </file>
 
 <file path=customXml/itemProps1.xml><?xml version="1.0" encoding="utf-8"?>
-<ds:datastoreItem xmlns:ds="http://schemas.openxmlformats.org/officeDocument/2006/customXml" ds:itemID="{94CCAD0C-CE9D-4B8E-8FE3-FCCA633947A2}">
+<ds:datastoreItem xmlns:ds="http://schemas.openxmlformats.org/officeDocument/2006/customXml" ds:itemID="{AA24A901-13AF-4DBB-9647-D1A05084A6B4}">
   <ds:schemaRefs>
-    <ds:schemaRef ds:uri="http://schemas.openxmlformats.org/officeDocument/2006/bibliography"/>
+    <ds:schemaRef ds:uri="http://schemas.microsoft.com/office/2006/metadata/properties"/>
+    <ds:schemaRef ds:uri="http://schemas.microsoft.com/office/infopath/2007/PartnerControls"/>
   </ds:schemaRefs>
 </ds:datastoreItem>
 </file>
 
 <file path=customXml/itemProps2.xml><?xml version="1.0" encoding="utf-8"?>
+<ds:datastoreItem xmlns:ds="http://schemas.openxmlformats.org/officeDocument/2006/customXml" ds:itemID="{FFBBEFEB-80DD-47E1-9079-A877F6DCC2BD}">
+  <ds:schemaRefs>
+    <ds:schemaRef ds:uri="http://schemas.microsoft.com/sharepoint/v3/contenttype/forms"/>
+  </ds:schemaRefs>
+</ds:datastoreItem>
+</file>
+
+<file path=customXml/itemProps3.xml><?xml version="1.0" encoding="utf-8"?>
 <ds:datastoreItem xmlns:ds="http://schemas.openxmlformats.org/officeDocument/2006/customXml" ds:itemID="{512A47DA-A8CD-4605-B8A9-C26E1AB7E6A9}">
   <ds:schemaRefs>
     <ds:schemaRef ds:uri="http://schemas.microsoft.com/office/2006/metadata/contentType"/>
@@ -4433,19 +4326,10 @@
 </ds:datastoreItem>
 </file>
 
-<file path=customXml/itemProps3.xml><?xml version="1.0" encoding="utf-8"?>
-<ds:datastoreItem xmlns:ds="http://schemas.openxmlformats.org/officeDocument/2006/customXml" ds:itemID="{FFBBEFEB-80DD-47E1-9079-A877F6DCC2BD}">
+<file path=customXml/itemProps4.xml><?xml version="1.0" encoding="utf-8"?>
+<ds:datastoreItem xmlns:ds="http://schemas.openxmlformats.org/officeDocument/2006/customXml" ds:itemID="{94CCAD0C-CE9D-4B8E-8FE3-FCCA633947A2}">
   <ds:schemaRefs>
-    <ds:schemaRef ds:uri="http://schemas.microsoft.com/sharepoint/v3/contenttype/forms"/>
-  </ds:schemaRefs>
-</ds:datastoreItem>
-</file>
-
-<file path=customXml/itemProps4.xml><?xml version="1.0" encoding="utf-8"?>
-<ds:datastoreItem xmlns:ds="http://schemas.openxmlformats.org/officeDocument/2006/customXml" ds:itemID="{AA24A901-13AF-4DBB-9647-D1A05084A6B4}">
-  <ds:schemaRefs>
-    <ds:schemaRef ds:uri="http://schemas.microsoft.com/office/2006/metadata/properties"/>
-    <ds:schemaRef ds:uri="http://schemas.microsoft.com/office/infopath/2007/PartnerControls"/>
+    <ds:schemaRef ds:uri="http://schemas.openxmlformats.org/officeDocument/2006/bibliography"/>
   </ds:schemaRefs>
 </ds:datastoreItem>
 </file>
</xml_diff>